<commit_message>
Add picture without picture
</commit_message>
<xml_diff>
--- a/13. HTML Images/13.3 HTML Backgound Images.docx
+++ b/13. HTML Images/13.3 HTML Backgound Images.docx
@@ -60,16 +60,7 @@
           <w:sz w:val="40"/>
           <w:szCs w:val="40"/>
         </w:rPr>
-        <w:t>Background</w:t>
-      </w:r>
-      <w:r>
-        <w:rPr>
-          <w:b/>
-          <w:bCs/>
-          <w:sz w:val="40"/>
-          <w:szCs w:val="40"/>
-        </w:rPr>
-        <w:t xml:space="preserve"> Images</w:t>
+        <w:t>Background Images</w:t>
       </w:r>
       <w:r>
         <w:rPr>
@@ -205,10 +196,7 @@
         <w:t xml:space="preserve"> HTML element</w:t>
       </w:r>
       <w:r>
-        <w:t xml:space="preserve"> </w:t>
-      </w:r>
-      <w:r>
-        <w:t>using inline or internal CSS</w:t>
+        <w:t xml:space="preserve"> using inline or internal CSS</w:t>
       </w:r>
       <w:r>
         <w:t>:</w:t>
@@ -281,37 +269,10 @@
         <w:rPr>
           <w:b/>
           <w:bCs/>
-          <w:sz w:val="32"/>
-          <w:szCs w:val="32"/>
-        </w:rPr>
-      </w:pPr>
-    </w:p>
-    <w:p>
-      <w:pPr>
-        <w:rPr>
-          <w:b/>
-          <w:bCs/>
-          <w:sz w:val="32"/>
-          <w:szCs w:val="32"/>
-        </w:rPr>
-      </w:pPr>
-      <w:r>
-        <w:rPr>
-          <w:b/>
-          <w:bCs/>
-          <w:sz w:val="32"/>
-          <w:szCs w:val="32"/>
-        </w:rPr>
-        <w:t>Code:</w:t>
-      </w:r>
-    </w:p>
-    <w:p>
-      <w:pPr>
-        <w:rPr>
-          <w:b/>
-          <w:bCs/>
           <w:i/>
           <w:iCs/>
+          <w:sz w:val="32"/>
+          <w:szCs w:val="32"/>
         </w:rPr>
       </w:pPr>
       <w:r>
@@ -320,6 +281,46 @@
           <w:bCs/>
           <w:i/>
           <w:iCs/>
+          <w:sz w:val="32"/>
+          <w:szCs w:val="32"/>
+        </w:rPr>
+        <w:t>Image here!</w:t>
+      </w:r>
+    </w:p>
+    <w:p>
+      <w:pPr>
+        <w:rPr>
+          <w:b/>
+          <w:bCs/>
+          <w:sz w:val="32"/>
+          <w:szCs w:val="32"/>
+        </w:rPr>
+      </w:pPr>
+      <w:r>
+        <w:rPr>
+          <w:b/>
+          <w:bCs/>
+          <w:sz w:val="32"/>
+          <w:szCs w:val="32"/>
+        </w:rPr>
+        <w:t>Code:</w:t>
+      </w:r>
+    </w:p>
+    <w:p>
+      <w:pPr>
+        <w:rPr>
+          <w:b/>
+          <w:bCs/>
+          <w:i/>
+          <w:iCs/>
+        </w:rPr>
+      </w:pPr>
+      <w:r>
+        <w:rPr>
+          <w:b/>
+          <w:bCs/>
+          <w:i/>
+          <w:iCs/>
         </w:rPr>
         <w:t>Add a background image on a &lt;p&gt; element:</w:t>
       </w:r>
@@ -439,6 +440,572 @@
         </w:rPr>
       </w:pPr>
     </w:p>
+    <w:p>
+      <w:pPr>
+        <w:rPr>
+          <w:b/>
+          <w:bCs/>
+          <w:sz w:val="40"/>
+          <w:szCs w:val="40"/>
+        </w:rPr>
+      </w:pPr>
+      <w:r>
+        <w:rPr>
+          <w:b/>
+          <w:bCs/>
+          <w:sz w:val="40"/>
+          <w:szCs w:val="40"/>
+        </w:rPr>
+        <w:t>Background Image on a Page</w:t>
+      </w:r>
+      <w:r>
+        <w:rPr>
+          <w:b/>
+          <w:bCs/>
+          <w:sz w:val="40"/>
+          <w:szCs w:val="40"/>
+        </w:rPr>
+        <w:t>:</w:t>
+      </w:r>
+    </w:p>
+    <w:p>
+      <w:r>
+        <w:t>If you want the entire page to have a background image, you must specify the background image on the &lt;body&gt; element</w:t>
+      </w:r>
+      <w:r>
+        <w:t>.</w:t>
+      </w:r>
+    </w:p>
+    <w:p>
+      <w:pPr>
+        <w:rPr>
+          <w:b/>
+          <w:bCs/>
+          <w:sz w:val="32"/>
+          <w:szCs w:val="32"/>
+        </w:rPr>
+      </w:pPr>
+      <w:r>
+        <w:rPr>
+          <w:b/>
+          <w:bCs/>
+          <w:sz w:val="32"/>
+          <w:szCs w:val="32"/>
+        </w:rPr>
+        <w:t>Code:</w:t>
+      </w:r>
+    </w:p>
+    <w:p>
+      <w:pPr>
+        <w:rPr>
+          <w:b/>
+          <w:bCs/>
+          <w:i/>
+          <w:iCs/>
+        </w:rPr>
+      </w:pPr>
+      <w:r>
+        <w:rPr>
+          <w:b/>
+          <w:bCs/>
+          <w:i/>
+          <w:iCs/>
+        </w:rPr>
+        <w:t>Add a background image for the entire page:</w:t>
+      </w:r>
+    </w:p>
+    <w:p/>
+    <w:p>
+      <w:pPr>
+        <w:rPr>
+          <w:sz w:val="72"/>
+          <w:szCs w:val="72"/>
+        </w:rPr>
+      </w:pPr>
+      <w:r>
+        <w:rPr>
+          <w:b/>
+          <w:bCs/>
+          <w:sz w:val="32"/>
+          <w:szCs w:val="32"/>
+        </w:rPr>
+        <w:t>Output:</w:t>
+      </w:r>
+      <w:r>
+        <w:rPr>
+          <w:sz w:val="72"/>
+          <w:szCs w:val="72"/>
+        </w:rPr>
+        <w:tab/>
+      </w:r>
+    </w:p>
+    <w:p/>
+    <w:p>
+      <w:pPr>
+        <w:rPr>
+          <w:b/>
+          <w:bCs/>
+          <w:sz w:val="40"/>
+          <w:szCs w:val="40"/>
+        </w:rPr>
+      </w:pPr>
+      <w:r>
+        <w:rPr>
+          <w:b/>
+          <w:bCs/>
+          <w:sz w:val="40"/>
+          <w:szCs w:val="40"/>
+        </w:rPr>
+        <w:t>Background Repeat</w:t>
+      </w:r>
+      <w:r>
+        <w:rPr>
+          <w:b/>
+          <w:bCs/>
+          <w:sz w:val="40"/>
+          <w:szCs w:val="40"/>
+        </w:rPr>
+        <w:t>:</w:t>
+      </w:r>
+    </w:p>
+    <w:p>
+      <w:r>
+        <w:t>If the background image is smaller than the element, the image will repeat itself, horizontally and vertically, until it reaches the end of the element</w:t>
+      </w:r>
+      <w:r>
+        <w:t>.</w:t>
+      </w:r>
+    </w:p>
+    <w:p>
+      <w:pPr>
+        <w:rPr>
+          <w:b/>
+          <w:bCs/>
+          <w:sz w:val="32"/>
+          <w:szCs w:val="32"/>
+        </w:rPr>
+      </w:pPr>
+      <w:r>
+        <w:rPr>
+          <w:b/>
+          <w:bCs/>
+          <w:sz w:val="32"/>
+          <w:szCs w:val="32"/>
+        </w:rPr>
+        <w:t>Code:</w:t>
+      </w:r>
+    </w:p>
+    <w:p/>
+    <w:p>
+      <w:pPr>
+        <w:rPr>
+          <w:sz w:val="72"/>
+          <w:szCs w:val="72"/>
+        </w:rPr>
+      </w:pPr>
+      <w:r>
+        <w:rPr>
+          <w:b/>
+          <w:bCs/>
+          <w:sz w:val="32"/>
+          <w:szCs w:val="32"/>
+        </w:rPr>
+        <w:t>Output:</w:t>
+      </w:r>
+      <w:r>
+        <w:rPr>
+          <w:sz w:val="72"/>
+          <w:szCs w:val="72"/>
+        </w:rPr>
+        <w:tab/>
+      </w:r>
+    </w:p>
+    <w:p/>
+    <w:p>
+      <w:pPr>
+        <w:rPr>
+          <w:b/>
+          <w:bCs/>
+          <w:sz w:val="40"/>
+          <w:szCs w:val="40"/>
+        </w:rPr>
+      </w:pPr>
+      <w:r>
+        <w:rPr>
+          <w:b/>
+          <w:bCs/>
+          <w:sz w:val="40"/>
+          <w:szCs w:val="40"/>
+        </w:rPr>
+        <w:t>Background</w:t>
+      </w:r>
+      <w:r>
+        <w:rPr>
+          <w:b/>
+          <w:bCs/>
+          <w:sz w:val="40"/>
+          <w:szCs w:val="40"/>
+        </w:rPr>
+        <w:t>-</w:t>
+      </w:r>
+      <w:r>
+        <w:rPr>
+          <w:b/>
+          <w:bCs/>
+          <w:sz w:val="40"/>
+          <w:szCs w:val="40"/>
+        </w:rPr>
+        <w:t>Repeat</w:t>
+      </w:r>
+      <w:r>
+        <w:rPr>
+          <w:b/>
+          <w:bCs/>
+          <w:sz w:val="40"/>
+          <w:szCs w:val="40"/>
+        </w:rPr>
+        <w:t xml:space="preserve"> Property</w:t>
+      </w:r>
+      <w:r>
+        <w:rPr>
+          <w:b/>
+          <w:bCs/>
+          <w:sz w:val="40"/>
+          <w:szCs w:val="40"/>
+        </w:rPr>
+        <w:t>:</w:t>
+      </w:r>
+    </w:p>
+    <w:p>
+      <w:r>
+        <w:t>To avoid the background image from repeating itself, set the background-repeat property to no-repeat.</w:t>
+      </w:r>
+    </w:p>
+    <w:p>
+      <w:pPr>
+        <w:rPr>
+          <w:b/>
+          <w:bCs/>
+          <w:sz w:val="32"/>
+          <w:szCs w:val="32"/>
+        </w:rPr>
+      </w:pPr>
+      <w:r>
+        <w:rPr>
+          <w:b/>
+          <w:bCs/>
+          <w:sz w:val="32"/>
+          <w:szCs w:val="32"/>
+        </w:rPr>
+        <w:t>Code:</w:t>
+      </w:r>
+    </w:p>
+    <w:p/>
+    <w:p>
+      <w:pPr>
+        <w:rPr>
+          <w:sz w:val="72"/>
+          <w:szCs w:val="72"/>
+        </w:rPr>
+      </w:pPr>
+      <w:r>
+        <w:rPr>
+          <w:b/>
+          <w:bCs/>
+          <w:sz w:val="32"/>
+          <w:szCs w:val="32"/>
+        </w:rPr>
+        <w:t>Output:</w:t>
+      </w:r>
+      <w:r>
+        <w:rPr>
+          <w:sz w:val="72"/>
+          <w:szCs w:val="72"/>
+        </w:rPr>
+        <w:tab/>
+      </w:r>
+    </w:p>
+    <w:p/>
+    <w:p>
+      <w:pPr>
+        <w:rPr>
+          <w:b/>
+          <w:bCs/>
+          <w:sz w:val="40"/>
+          <w:szCs w:val="40"/>
+        </w:rPr>
+      </w:pPr>
+      <w:r>
+        <w:rPr>
+          <w:b/>
+          <w:bCs/>
+          <w:sz w:val="40"/>
+          <w:szCs w:val="40"/>
+        </w:rPr>
+        <w:t>Background Cover</w:t>
+      </w:r>
+      <w:r>
+        <w:rPr>
+          <w:b/>
+          <w:bCs/>
+          <w:sz w:val="40"/>
+          <w:szCs w:val="40"/>
+        </w:rPr>
+        <w:t>:</w:t>
+      </w:r>
+    </w:p>
+    <w:p>
+      <w:r>
+        <w:t>If you want the background image to cover the entire element, you can set the background-size property to cover.</w:t>
+      </w:r>
+    </w:p>
+    <w:p>
+      <w:r>
+        <w:t>Also, to make sure the entire element is always covered, set the background-attachment property to fixed</w:t>
+      </w:r>
+      <w:r>
+        <w:t>.</w:t>
+      </w:r>
+    </w:p>
+    <w:p>
+      <w:r>
+        <w:t>This way, the background image will cover the entire element, with no stretching (the image will keep its original proportions)</w:t>
+      </w:r>
+      <w:r>
+        <w:t>.</w:t>
+      </w:r>
+    </w:p>
+    <w:p>
+      <w:pPr>
+        <w:rPr>
+          <w:b/>
+          <w:bCs/>
+          <w:sz w:val="32"/>
+          <w:szCs w:val="32"/>
+        </w:rPr>
+      </w:pPr>
+      <w:r>
+        <w:rPr>
+          <w:b/>
+          <w:bCs/>
+          <w:sz w:val="32"/>
+          <w:szCs w:val="32"/>
+        </w:rPr>
+        <w:t>Code:</w:t>
+      </w:r>
+    </w:p>
+    <w:p/>
+    <w:p>
+      <w:pPr>
+        <w:rPr>
+          <w:sz w:val="72"/>
+          <w:szCs w:val="72"/>
+        </w:rPr>
+      </w:pPr>
+      <w:r>
+        <w:rPr>
+          <w:b/>
+          <w:bCs/>
+          <w:sz w:val="32"/>
+          <w:szCs w:val="32"/>
+        </w:rPr>
+        <w:t>Output:</w:t>
+      </w:r>
+      <w:r>
+        <w:rPr>
+          <w:sz w:val="72"/>
+          <w:szCs w:val="72"/>
+        </w:rPr>
+        <w:tab/>
+      </w:r>
+    </w:p>
+    <w:p/>
+    <w:p>
+      <w:pPr>
+        <w:rPr>
+          <w:b/>
+          <w:bCs/>
+          <w:sz w:val="40"/>
+          <w:szCs w:val="40"/>
+        </w:rPr>
+      </w:pPr>
+      <w:r>
+        <w:rPr>
+          <w:b/>
+          <w:bCs/>
+          <w:sz w:val="40"/>
+          <w:szCs w:val="40"/>
+        </w:rPr>
+        <w:t>Background Stretch</w:t>
+      </w:r>
+      <w:r>
+        <w:rPr>
+          <w:b/>
+          <w:bCs/>
+          <w:sz w:val="40"/>
+          <w:szCs w:val="40"/>
+        </w:rPr>
+        <w:t>:</w:t>
+      </w:r>
+    </w:p>
+    <w:p>
+      <w:r>
+        <w:t>If you want the background image to stretch to fit the entire element, you can set the background-size property to 100% 100%:</w:t>
+      </w:r>
+    </w:p>
+    <w:p>
+      <w:pPr>
+        <w:rPr>
+          <w:b/>
+          <w:bCs/>
+          <w:sz w:val="32"/>
+          <w:szCs w:val="32"/>
+        </w:rPr>
+      </w:pPr>
+      <w:r>
+        <w:rPr>
+          <w:b/>
+          <w:bCs/>
+          <w:sz w:val="32"/>
+          <w:szCs w:val="32"/>
+        </w:rPr>
+        <w:t>Code:</w:t>
+      </w:r>
+    </w:p>
+    <w:p/>
+    <w:p>
+      <w:pPr>
+        <w:rPr>
+          <w:sz w:val="72"/>
+          <w:szCs w:val="72"/>
+        </w:rPr>
+      </w:pPr>
+      <w:r>
+        <w:rPr>
+          <w:b/>
+          <w:bCs/>
+          <w:sz w:val="32"/>
+          <w:szCs w:val="32"/>
+        </w:rPr>
+        <w:t>Output:</w:t>
+      </w:r>
+      <w:r>
+        <w:rPr>
+          <w:sz w:val="72"/>
+          <w:szCs w:val="72"/>
+        </w:rPr>
+        <w:tab/>
+      </w:r>
+    </w:p>
+    <w:p/>
+    <w:p>
+      <w:r>
+        <w:t>Try resizing the browser window, and you will see that the image will stretch, but always cover the entire element.</w:t>
+      </w:r>
+    </w:p>
+    <w:p>
+      <w:pPr>
+        <w:rPr>
+          <w:b/>
+          <w:bCs/>
+          <w:sz w:val="32"/>
+          <w:szCs w:val="32"/>
+        </w:rPr>
+      </w:pPr>
+      <w:r>
+        <w:rPr>
+          <w:b/>
+          <w:bCs/>
+          <w:sz w:val="32"/>
+          <w:szCs w:val="32"/>
+        </w:rPr>
+        <w:t>Code:</w:t>
+      </w:r>
+    </w:p>
+    <w:p/>
+    <w:p>
+      <w:pPr>
+        <w:rPr>
+          <w:sz w:val="72"/>
+          <w:szCs w:val="72"/>
+        </w:rPr>
+      </w:pPr>
+      <w:r>
+        <w:rPr>
+          <w:b/>
+          <w:bCs/>
+          <w:sz w:val="32"/>
+          <w:szCs w:val="32"/>
+        </w:rPr>
+        <w:lastRenderedPageBreak/>
+        <w:t>Output:</w:t>
+      </w:r>
+      <w:r>
+        <w:rPr>
+          <w:sz w:val="72"/>
+          <w:szCs w:val="72"/>
+        </w:rPr>
+        <w:tab/>
+      </w:r>
+    </w:p>
+    <w:p/>
+    <w:p>
+      <w:pPr>
+        <w:rPr>
+          <w:b/>
+          <w:bCs/>
+          <w:sz w:val="40"/>
+          <w:szCs w:val="40"/>
+        </w:rPr>
+      </w:pPr>
+      <w:r>
+        <w:rPr>
+          <w:b/>
+          <w:bCs/>
+          <w:sz w:val="40"/>
+          <w:szCs w:val="40"/>
+        </w:rPr>
+        <w:t>Learn More CSS</w:t>
+      </w:r>
+      <w:r>
+        <w:rPr>
+          <w:b/>
+          <w:bCs/>
+          <w:sz w:val="40"/>
+          <w:szCs w:val="40"/>
+        </w:rPr>
+        <w:t>:</w:t>
+      </w:r>
+    </w:p>
+    <w:p>
+      <w:r>
+        <w:t>To learn more about CSS background properties, study our </w:t>
+      </w:r>
+      <w:hyperlink r:id="rId5" w:history="1">
+        <w:r>
+          <w:rPr>
+            <w:rStyle w:val="Hyperlink"/>
+          </w:rPr>
+          <w:t>CSS Background Tutorial</w:t>
+        </w:r>
+      </w:hyperlink>
+      <w:r>
+        <w:t>.</w:t>
+      </w:r>
+    </w:p>
+    <w:p>
+      <w:hyperlink r:id="rId6" w:history="1">
+        <w:r>
+          <w:rPr>
+            <w:rStyle w:val="Hyperlink"/>
+          </w:rPr>
+          <w:t>https://www.w3schools.com/css/css_background.asp</w:t>
+        </w:r>
+      </w:hyperlink>
+    </w:p>
+    <w:p/>
+    <w:p/>
+    <w:p/>
     <w:sectPr>
       <w:pgSz w:w="12240" w:h="15840"/>
       <w:pgMar w:top="1440" w:right="1440" w:bottom="1440" w:left="1440" w:header="720" w:footer="720" w:gutter="0"/>
@@ -943,7 +1510,7 @@
   <w:style w:type="paragraph" w:default="1" w:styleId="Normal">
     <w:name w:val="Normal"/>
     <w:qFormat/>
-    <w:rsid w:val="00B80947"/>
+    <w:rsid w:val="00BF49EE"/>
   </w:style>
   <w:style w:type="paragraph" w:styleId="Heading1">
     <w:name w:val="heading 1"/>
@@ -972,7 +1539,6 @@
     <w:next w:val="Normal"/>
     <w:link w:val="Heading2Char"/>
     <w:uiPriority w:val="9"/>
-    <w:semiHidden/>
     <w:unhideWhenUsed/>
     <w:qFormat/>
     <w:rsid w:val="00021FB8"/>
@@ -1188,7 +1754,6 @@
     <w:basedOn w:val="DefaultParagraphFont"/>
     <w:link w:val="Heading2"/>
     <w:uiPriority w:val="9"/>
-    <w:semiHidden/>
     <w:rsid w:val="00021FB8"/>
     <w:rPr>
       <w:rFonts w:asciiTheme="majorHAnsi" w:eastAsiaTheme="majorEastAsia" w:hAnsiTheme="majorHAnsi" w:cstheme="majorBidi"/>
@@ -1458,6 +2023,29 @@
       <w:smallCaps/>
       <w:color w:val="2F5496" w:themeColor="accent1" w:themeShade="BF"/>
       <w:spacing w:val="5"/>
+    </w:rPr>
+  </w:style>
+  <w:style w:type="character" w:styleId="Hyperlink">
+    <w:name w:val="Hyperlink"/>
+    <w:basedOn w:val="DefaultParagraphFont"/>
+    <w:uiPriority w:val="99"/>
+    <w:unhideWhenUsed/>
+    <w:rsid w:val="00480C2D"/>
+    <w:rPr>
+      <w:color w:val="0563C1" w:themeColor="hyperlink"/>
+      <w:u w:val="single"/>
+    </w:rPr>
+  </w:style>
+  <w:style w:type="character" w:styleId="UnresolvedMention">
+    <w:name w:val="Unresolved Mention"/>
+    <w:basedOn w:val="DefaultParagraphFont"/>
+    <w:uiPriority w:val="99"/>
+    <w:semiHidden/>
+    <w:unhideWhenUsed/>
+    <w:rsid w:val="00480C2D"/>
+    <w:rPr>
+      <w:color w:val="605E5C"/>
+      <w:shd w:val="clear" w:color="auto" w:fill="E1DFDD"/>
     </w:rPr>
   </w:style>
 </w:styles>

</xml_diff>